<commit_message>
Removal of unused code and modification to more PEP8 style
</commit_message>
<xml_diff>
--- a/tariff-reference/mfn_schedule/output/schedule/schedule_37.docx
+++ b/tariff-reference/mfn_schedule/output/schedule/schedule_37.docx
@@ -628,7 +628,7 @@
               <!--<w:jc w:val="left"/>//-->
             </w:pPr>
             <w:r>
-              <w:t>1.6%</w:t>
+              <w:t>0.0%</w:t>
             </w:r>
           </w:p>
         </w:tc>
@@ -1223,7 +1223,7 @@
               <!--<w:jc w:val="left"/>//-->
             </w:pPr>
             <w:r>
-              <w:t>1.6%</w:t>
+              <w:t>0.0%</w:t>
             </w:r>
           </w:p>
         </w:tc>
@@ -8167,7 +8167,7 @@
               <!--<w:jc w:val="left"/>//-->
             </w:pPr>
             <w:r>
-              <w:t>1.5%</w:t>
+              <w:t>0.0%</w:t>
             </w:r>
           </w:p>
         </w:tc>

</xml_diff>